<commit_message>
a little bit changes
</commit_message>
<xml_diff>
--- a/СГТУ 6 сем/1с/Лекции.docx
+++ b/СГТУ 6 сем/1с/Лекции.docx
@@ -2372,6 +2372,151 @@
     </w:p>
     <w:p>
       <w:pPr>
+        <w:rPr>
+          <w:sz w:val="28"/>
+          <w:szCs w:val="28"/>
+        </w:rPr>
+      </w:pPr>
+      <w:r>
+        <w:rPr>
+          <w:sz w:val="28"/>
+          <w:szCs w:val="28"/>
+        </w:rPr>
+        <w:br w:type="page"/>
+      </w:r>
+    </w:p>
+    <w:p>
+      <w:pPr>
+        <w:spacing w:line="360" w:lineRule="auto"/>
+        <w:jc w:val="both"/>
+        <w:rPr>
+          <w:sz w:val="28"/>
+          <w:szCs w:val="28"/>
+        </w:rPr>
+      </w:pPr>
+      <w:r>
+        <w:rPr>
+          <w:sz w:val="28"/>
+          <w:szCs w:val="28"/>
+        </w:rPr>
+        <w:lastRenderedPageBreak/>
+        <w:t>Лекция 3</w:t>
+      </w:r>
+    </w:p>
+    <w:p>
+      <w:pPr>
+        <w:pStyle w:val="Default"/>
+      </w:pPr>
+    </w:p>
+    <w:p>
+      <w:pPr>
+        <w:pStyle w:val="Default"/>
+      </w:pPr>
+      <w:r>
+        <w:t xml:space="preserve"> </w:t>
+      </w:r>
+    </w:p>
+    <w:p>
+      <w:pPr>
+        <w:pStyle w:val="Default"/>
+        <w:spacing w:after="41"/>
+        <w:rPr>
+          <w:sz w:val="28"/>
+          <w:szCs w:val="28"/>
+        </w:rPr>
+      </w:pPr>
+      <w:r>
+        <w:rPr>
+          <w:b/>
+          <w:bCs/>
+          <w:sz w:val="28"/>
+          <w:szCs w:val="28"/>
+        </w:rPr>
+        <w:t xml:space="preserve">иерархический метод классификации </w:t>
+      </w:r>
+      <w:r>
+        <w:rPr>
+          <w:sz w:val="28"/>
+          <w:szCs w:val="28"/>
+        </w:rPr>
+        <w:t xml:space="preserve">- метод классификации, при котором заданное множество объектов классификации последовательно </w:t>
+      </w:r>
+      <w:proofErr w:type="gramStart"/>
+      <w:r>
+        <w:rPr>
+          <w:sz w:val="28"/>
+          <w:szCs w:val="28"/>
+        </w:rPr>
+        <w:t>де-</w:t>
+      </w:r>
+      <w:proofErr w:type="spellStart"/>
+      <w:r>
+        <w:rPr>
+          <w:sz w:val="28"/>
+          <w:szCs w:val="28"/>
+        </w:rPr>
+        <w:t>лится</w:t>
+      </w:r>
+      <w:proofErr w:type="spellEnd"/>
+      <w:proofErr w:type="gramEnd"/>
+      <w:r>
+        <w:rPr>
+          <w:sz w:val="28"/>
+          <w:szCs w:val="28"/>
+        </w:rPr>
+        <w:t xml:space="preserve"> на подчиненные подмножества. </w:t>
+      </w:r>
+    </w:p>
+    <w:p>
+      <w:pPr>
+        <w:pStyle w:val="Default"/>
+        <w:rPr>
+          <w:sz w:val="28"/>
+          <w:szCs w:val="28"/>
+        </w:rPr>
+      </w:pPr>
+      <w:r>
+        <w:rPr>
+          <w:sz w:val="28"/>
+          <w:szCs w:val="28"/>
+        </w:rPr>
+        <w:t xml:space="preserve"> </w:t>
+      </w:r>
+      <w:r>
+        <w:rPr>
+          <w:b/>
+          <w:bCs/>
+          <w:sz w:val="28"/>
+          <w:szCs w:val="28"/>
+        </w:rPr>
+        <w:t xml:space="preserve">фасетный метод классификации </w:t>
+      </w:r>
+      <w:r>
+        <w:rPr>
+          <w:sz w:val="28"/>
+          <w:szCs w:val="28"/>
+        </w:rPr>
+        <w:t xml:space="preserve">- метод классификации, при </w:t>
+      </w:r>
+      <w:proofErr w:type="gramStart"/>
+      <w:r>
+        <w:rPr>
+          <w:sz w:val="28"/>
+          <w:szCs w:val="28"/>
+        </w:rPr>
+        <w:t>кото-ром</w:t>
+      </w:r>
+      <w:proofErr w:type="gramEnd"/>
+      <w:r>
+        <w:rPr>
+          <w:sz w:val="28"/>
+          <w:szCs w:val="28"/>
+        </w:rPr>
+        <w:t xml:space="preserve"> заданное множество объектов классификации делится на независимые подмножества по различным признакам классификации. </w:t>
+      </w:r>
+    </w:p>
+    <w:p>
+      <w:pPr>
         <w:spacing w:line="360" w:lineRule="auto"/>
         <w:jc w:val="both"/>
         <w:rPr>
@@ -3337,15 +3482,6 @@
   </w:num>
   <w:num w:numId="6">
     <w:abstractNumId w:val="3"/>
-    <w:lvlOverride w:ilvl="0"/>
-    <w:lvlOverride w:ilvl="1"/>
-    <w:lvlOverride w:ilvl="2"/>
-    <w:lvlOverride w:ilvl="3"/>
-    <w:lvlOverride w:ilvl="4"/>
-    <w:lvlOverride w:ilvl="5"/>
-    <w:lvlOverride w:ilvl="6"/>
-    <w:lvlOverride w:ilvl="7"/>
-    <w:lvlOverride w:ilvl="8"/>
   </w:num>
   <w:num w:numId="7">
     <w:abstractNumId w:val="4"/>
@@ -3840,6 +3976,22 @@
       <w:contextualSpacing/>
     </w:pPr>
   </w:style>
+  <w:style w:type="paragraph" w:customStyle="1" w:styleId="Default">
+    <w:name w:val="Default"/>
+    <w:rsid w:val="00404DA4"/>
+    <w:pPr>
+      <w:autoSpaceDE w:val="0"/>
+      <w:autoSpaceDN w:val="0"/>
+      <w:adjustRightInd w:val="0"/>
+      <w:spacing w:after="0" w:line="240" w:lineRule="auto"/>
+    </w:pPr>
+    <w:rPr>
+      <w:rFonts w:ascii="Times New Roman" w:hAnsi="Times New Roman" w:cs="Times New Roman"/>
+      <w:color w:val="000000"/>
+      <w:sz w:val="24"/>
+      <w:szCs w:val="24"/>
+    </w:rPr>
+  </w:style>
 </w:styles>
 </file>
 

</xml_diff>